<commit_message>
Bismillah proposal udah fix 2
</commit_message>
<xml_diff>
--- a/proposal/proposal_tugas_akhir_v1.docx
+++ b/proposal/proposal_tugas_akhir_v1.docx
@@ -14,6 +14,8 @@
           <w:lang w:val="en-US"/>
         </w:rPr>
       </w:pPr>
+      <w:bookmarkStart w:id="0" w:name="_GoBack"/>
+      <w:bookmarkEnd w:id="0"/>
       <w:r>
         <w:rPr>
           <w:noProof/>
@@ -2256,7 +2258,7 @@
         </w:rPr>
         <w:t xml:space="preserve">dan </w:t>
       </w:r>
-      <w:bookmarkStart w:id="0" w:name="_Hlk503041623"/>
+      <w:bookmarkStart w:id="1" w:name="_Hlk503041623"/>
       <w:r>
         <w:rPr>
           <w:i/>
@@ -2276,7 +2278,7 @@
         </w:rPr>
         <w:t>j</w:t>
       </w:r>
-      <w:bookmarkEnd w:id="0"/>
+      <w:bookmarkEnd w:id="1"/>
       <w:r>
         <w:rPr>
           <w:sz w:val="24"/>
@@ -2285,7 +2287,7 @@
         </w:rPr>
         <w:t xml:space="preserve">, </w:t>
       </w:r>
-      <w:bookmarkStart w:id="1" w:name="_Hlk503041553"/>
+      <w:bookmarkStart w:id="2" w:name="_Hlk503041553"/>
       <w:r>
         <w:rPr>
           <w:i/>
@@ -2313,7 +2315,7 @@
         </w:rPr>
         <w:t xml:space="preserve"> </w:t>
       </w:r>
-      <w:bookmarkEnd w:id="1"/>
+      <w:bookmarkEnd w:id="2"/>
       <w:r>
         <w:rPr>
           <w:sz w:val="24"/>
@@ -3306,7 +3308,7 @@
           <w:sz w:val="24"/>
         </w:rPr>
       </w:pPr>
-      <w:bookmarkStart w:id="2" w:name="_Hlk502841742"/>
+      <w:bookmarkStart w:id="3" w:name="_Hlk502841742"/>
       <w:r>
         <w:rPr>
           <w:sz w:val="24"/>
@@ -3463,7 +3465,7 @@
         </w:rPr>
         <w:t xml:space="preserve">Bagaimana cara mengurangi biaya komputasi dan penyimpanan </w:t>
       </w:r>
-      <w:bookmarkStart w:id="3" w:name="_Hlk503087668"/>
+      <w:bookmarkStart w:id="4" w:name="_Hlk503087668"/>
       <w:r>
         <w:rPr>
           <w:sz w:val="24"/>
@@ -3543,8 +3545,8 @@
         </w:rPr>
         <w:t xml:space="preserve"> terdistribusi</w:t>
       </w:r>
-      <w:bookmarkEnd w:id="2"/>
       <w:bookmarkEnd w:id="3"/>
+      <w:bookmarkEnd w:id="4"/>
       <w:r>
         <w:rPr>
           <w:sz w:val="24"/>
@@ -6691,6 +6693,7 @@
           <w:id w:val="641478138"/>
           <w:citation/>
         </w:sdtPr>
+        <w:sdtEndPr/>
         <w:sdtContent>
           <w:r>
             <w:rPr>
@@ -13844,8 +13847,6 @@
           <w:r>
             <w:fldChar w:fldCharType="end"/>
           </w:r>
-          <w:bookmarkStart w:id="4" w:name="_GoBack"/>
-          <w:bookmarkEnd w:id="4"/>
         </w:p>
         <w:p>
           <w:pPr>
@@ -16586,7 +16587,7 @@
 </file>
 
 <file path=customXml/itemProps1.xml><?xml version="1.0" encoding="utf-8"?>
-<ds:datastoreItem xmlns:ds="http://schemas.openxmlformats.org/officeDocument/2006/customXml" ds:itemID="{8CE4E12E-311B-4E8A-B76A-DA368A6C0ED2}">
+<ds:datastoreItem xmlns:ds="http://schemas.openxmlformats.org/officeDocument/2006/customXml" ds:itemID="{79CF12A3-0E20-425C-AB93-0334F6782483}">
   <ds:schemaRefs>
     <ds:schemaRef ds:uri="http://schemas.openxmlformats.org/officeDocument/2006/bibliography"/>
   </ds:schemaRefs>

</xml_diff>